<commit_message>
Updated SimPyLCHowTo and readme.rst 2
</commit_message>
<xml_diff>
--- a/SimPyLC/simpylc_howto.docx
+++ b/SimPyLC/simpylc_howto.docx
@@ -2623,14 +2623,14 @@
           <w:sz w:val="22"/>
           <w:szCs w:val="22"/>
         </w:rPr>
-        <w:t>Installing on Windows:</w:t>
+        <w:t>Windows:</w:t>
       </w:r>
     </w:p>
     <w:p>
       <w:pPr>
         <w:numPr>
           <w:ilvl w:val="0"/>
-          <w:numId w:val="12"/>
+          <w:numId w:val="18"/>
         </w:numPr>
         <w:spacing w:before="100" w:beforeAutospacing="1" w:after="100" w:afterAutospacing="1" w:line="240" w:lineRule="auto"/>
         <w:rPr>
@@ -2651,7 +2651,7 @@
           <w:color w:val="000000"/>
           <w:lang w:val="en-US"/>
         </w:rPr>
-        <w:t>Miniconda</w:t>
+        <w:t>MiniConda</w:t>
       </w:r>
       <w:proofErr w:type="spellEnd"/>
       <w:r>
@@ -2661,34 +2661,21 @@
         </w:rPr>
         <w:t xml:space="preserve"> for Python 3.6 from </w:t>
       </w:r>
-      <w:r>
-        <w:fldChar w:fldCharType="begin"/>
-      </w:r>
-      <w:r>
-        <w:rPr>
-          <w:lang w:val="en-US"/>
-        </w:rPr>
-        <w:instrText>HYPERLINK "https://conda.io/miniconda.html"</w:instrText>
-      </w:r>
-      <w:r>
-        <w:fldChar w:fldCharType="separate"/>
-      </w:r>
-      <w:r>
-        <w:rPr>
-          <w:rStyle w:val="Hyperlink"/>
-          <w:lang w:val="en-US"/>
-        </w:rPr>
-        <w:t>https://conda.io/miniconda.html</w:t>
-      </w:r>
-      <w:r>
-        <w:fldChar w:fldCharType="end"/>
-      </w:r>
+      <w:hyperlink r:id="rId8" w:history="1">
+        <w:r>
+          <w:rPr>
+            <w:rStyle w:val="Hyperlink"/>
+            <w:lang w:val="en-US"/>
+          </w:rPr>
+          <w:t>https://conda.io/miniconda.html</w:t>
+        </w:r>
+      </w:hyperlink>
     </w:p>
     <w:p>
       <w:pPr>
         <w:numPr>
           <w:ilvl w:val="0"/>
-          <w:numId w:val="12"/>
+          <w:numId w:val="18"/>
         </w:numPr>
         <w:spacing w:before="100" w:beforeAutospacing="1" w:after="100" w:afterAutospacing="1" w:line="240" w:lineRule="auto"/>
         <w:rPr>
@@ -2720,7 +2707,7 @@
       <w:pPr>
         <w:numPr>
           <w:ilvl w:val="0"/>
-          <w:numId w:val="12"/>
+          <w:numId w:val="18"/>
         </w:numPr>
         <w:spacing w:before="100" w:beforeAutospacing="1" w:after="100" w:afterAutospacing="1" w:line="240" w:lineRule="auto"/>
         <w:rPr>
@@ -2794,7 +2781,7 @@
       <w:pPr>
         <w:numPr>
           <w:ilvl w:val="0"/>
-          <w:numId w:val="12"/>
+          <w:numId w:val="18"/>
         </w:numPr>
         <w:spacing w:before="100" w:beforeAutospacing="1" w:after="100" w:afterAutospacing="1" w:line="240" w:lineRule="auto"/>
         <w:rPr>
@@ -2868,7 +2855,7 @@
       <w:pPr>
         <w:numPr>
           <w:ilvl w:val="0"/>
-          <w:numId w:val="12"/>
+          <w:numId w:val="18"/>
         </w:numPr>
         <w:spacing w:before="100" w:beforeAutospacing="1" w:after="100" w:afterAutospacing="1" w:line="240" w:lineRule="auto"/>
         <w:rPr>
@@ -2912,7 +2899,27 @@
       <w:pPr>
         <w:numPr>
           <w:ilvl w:val="0"/>
-          <w:numId w:val="12"/>
+          <w:numId w:val="18"/>
+        </w:numPr>
+        <w:spacing w:after="0" w:line="240" w:lineRule="auto"/>
+        <w:rPr>
+          <w:color w:val="000000"/>
+          <w:lang w:val="en-US"/>
+        </w:rPr>
+      </w:pPr>
+      <w:r>
+        <w:rPr>
+          <w:color w:val="000000"/>
+          <w:lang w:val="en-US"/>
+        </w:rPr>
+        <w:t>Perform one of the following alternatives:</w:t>
+      </w:r>
+    </w:p>
+    <w:p>
+      <w:pPr>
+        <w:numPr>
+          <w:ilvl w:val="1"/>
+          <w:numId w:val="18"/>
         </w:numPr>
         <w:spacing w:before="100" w:beforeAutospacing="1" w:after="100" w:afterAutospacing="1" w:line="240" w:lineRule="auto"/>
         <w:rPr>
@@ -2943,33 +2950,23 @@
         </w:rPr>
         <w:t xml:space="preserve"> as explained on </w:t>
       </w:r>
-      <w:r>
-        <w:fldChar w:fldCharType="begin"/>
-      </w:r>
-      <w:r>
-        <w:rPr>
-          <w:lang w:val="en-US"/>
-        </w:rPr>
-        <w:instrText>HYPERLINK "http://freeglut.sourceforge.net/index.php" \l "download"</w:instrText>
-      </w:r>
-      <w:r>
-        <w:fldChar w:fldCharType="separate"/>
-      </w:r>
-      <w:r>
-        <w:rPr>
-          <w:rStyle w:val="Hyperlink"/>
-          <w:lang w:val="en-US"/>
-        </w:rPr>
-        <w:t>http://freeglut.sourceforge.net/index.php#download</w:t>
-      </w:r>
-      <w:r>
-        <w:fldChar w:fldCharType="end"/>
-      </w:r>
-    </w:p>
-    <w:p>
-      <w:pPr>
-        <w:spacing w:after="0"/>
-        <w:ind w:left="360"/>
+      <w:hyperlink r:id="rId9" w:anchor="download" w:history="1">
+        <w:r>
+          <w:rPr>
+            <w:rStyle w:val="Hyperlink"/>
+            <w:lang w:val="en-US"/>
+          </w:rPr>
+          <w:t>http://freeglut.sourceforge.net/index.php#download</w:t>
+        </w:r>
+      </w:hyperlink>
+    </w:p>
+    <w:p>
+      <w:pPr>
+        <w:numPr>
+          <w:ilvl w:val="1"/>
+          <w:numId w:val="18"/>
+        </w:numPr>
+        <w:spacing w:before="100" w:beforeAutospacing="1" w:after="100" w:afterAutospacing="1" w:line="240" w:lineRule="auto"/>
         <w:rPr>
           <w:color w:val="000000"/>
           <w:lang w:val="en-US"/>
@@ -2980,7 +2977,7 @@
           <w:color w:val="000000"/>
           <w:lang w:val="en-US"/>
         </w:rPr>
-        <w:t>Alternatively, copy </w:t>
+        <w:t>Copy </w:t>
       </w:r>
       <w:proofErr w:type="spellStart"/>
       <w:r>
@@ -3004,7 +3001,7 @@
           <w:szCs w:val="22"/>
           <w:lang w:val="en-US"/>
         </w:rPr>
-        <w:t>\\</w:t>
+        <w:t>\</w:t>
       </w:r>
       <w:proofErr w:type="spellStart"/>
       <w:r>
@@ -3028,21 +3025,21 @@
           <w:szCs w:val="22"/>
           <w:lang w:val="en-US"/>
         </w:rPr>
-        <w:t>\\freeglut.dll</w:t>
+        <w:t>\freeglut.dll</w:t>
       </w:r>
       <w:r>
         <w:rPr>
           <w:color w:val="000000"/>
           <w:lang w:val="en-US"/>
         </w:rPr>
-        <w:t> to a directory that's in the DLL search path.</w:t>
+        <w:t> to any directory in the Windows DLL path</w:t>
       </w:r>
     </w:p>
     <w:p>
       <w:pPr>
         <w:numPr>
           <w:ilvl w:val="0"/>
-          <w:numId w:val="13"/>
+          <w:numId w:val="18"/>
         </w:numPr>
         <w:spacing w:before="100" w:beforeAutospacing="1" w:after="100" w:afterAutospacing="1" w:line="240" w:lineRule="auto"/>
         <w:rPr>
@@ -3079,7 +3076,7 @@
           <w:szCs w:val="22"/>
           <w:lang w:val="en-US"/>
         </w:rPr>
-        <w:t>\\</w:t>
+        <w:t>\</w:t>
       </w:r>
       <w:proofErr w:type="spellStart"/>
       <w:r>
@@ -3103,7 +3100,7 @@
           <w:szCs w:val="22"/>
           <w:lang w:val="en-US"/>
         </w:rPr>
-        <w:t>\\QuartzMS.TTF</w:t>
+        <w:t>\QuartzMS.TTF</w:t>
       </w:r>
       <w:r>
         <w:rPr>
@@ -3141,14 +3138,14 @@
           <w:sz w:val="22"/>
           <w:szCs w:val="22"/>
         </w:rPr>
-        <w:t>Installing on Linux:</w:t>
+        <w:t>Linux:</w:t>
       </w:r>
     </w:p>
     <w:p>
       <w:pPr>
         <w:numPr>
           <w:ilvl w:val="0"/>
-          <w:numId w:val="14"/>
+          <w:numId w:val="19"/>
         </w:numPr>
         <w:spacing w:before="100" w:beforeAutospacing="1" w:after="100" w:afterAutospacing="1" w:line="240" w:lineRule="auto"/>
         <w:rPr>
@@ -3169,7 +3166,7 @@
           <w:color w:val="000000"/>
           <w:lang w:val="en-US"/>
         </w:rPr>
-        <w:t>Miniconda</w:t>
+        <w:t>MiniConda</w:t>
       </w:r>
       <w:proofErr w:type="spellEnd"/>
       <w:r>
@@ -3179,34 +3176,21 @@
         </w:rPr>
         <w:t xml:space="preserve"> for Python 3.6 from </w:t>
       </w:r>
-      <w:r>
-        <w:fldChar w:fldCharType="begin"/>
-      </w:r>
-      <w:r>
-        <w:rPr>
-          <w:lang w:val="en-US"/>
-        </w:rPr>
-        <w:instrText>HYPERLINK "https://conda.io/miniconda.html"</w:instrText>
-      </w:r>
-      <w:r>
-        <w:fldChar w:fldCharType="separate"/>
-      </w:r>
-      <w:r>
-        <w:rPr>
-          <w:rStyle w:val="Hyperlink"/>
-          <w:lang w:val="en-US"/>
-        </w:rPr>
-        <w:t>https://conda.io/miniconda.html</w:t>
-      </w:r>
-      <w:r>
-        <w:fldChar w:fldCharType="end"/>
-      </w:r>
+      <w:hyperlink r:id="rId10" w:history="1">
+        <w:r>
+          <w:rPr>
+            <w:rStyle w:val="Hyperlink"/>
+            <w:lang w:val="en-US"/>
+          </w:rPr>
+          <w:t>https://conda.io/miniconda.html</w:t>
+        </w:r>
+      </w:hyperlink>
     </w:p>
     <w:p>
       <w:pPr>
         <w:numPr>
           <w:ilvl w:val="0"/>
-          <w:numId w:val="14"/>
+          <w:numId w:val="19"/>
         </w:numPr>
         <w:spacing w:before="100" w:beforeAutospacing="1" w:after="100" w:afterAutospacing="1" w:line="240" w:lineRule="auto"/>
         <w:rPr>
@@ -3238,7 +3222,7 @@
       <w:pPr>
         <w:numPr>
           <w:ilvl w:val="0"/>
-          <w:numId w:val="14"/>
+          <w:numId w:val="19"/>
         </w:numPr>
         <w:spacing w:before="100" w:beforeAutospacing="1" w:after="100" w:afterAutospacing="1" w:line="240" w:lineRule="auto"/>
         <w:rPr>
@@ -3312,7 +3296,7 @@
       <w:pPr>
         <w:numPr>
           <w:ilvl w:val="0"/>
-          <w:numId w:val="14"/>
+          <w:numId w:val="19"/>
         </w:numPr>
         <w:spacing w:before="100" w:beforeAutospacing="1" w:after="100" w:afterAutospacing="1" w:line="240" w:lineRule="auto"/>
         <w:rPr>
@@ -3386,7 +3370,7 @@
       <w:pPr>
         <w:numPr>
           <w:ilvl w:val="0"/>
-          <w:numId w:val="14"/>
+          <w:numId w:val="19"/>
         </w:numPr>
         <w:spacing w:before="100" w:beforeAutospacing="1" w:after="100" w:afterAutospacing="1" w:line="240" w:lineRule="auto"/>
         <w:rPr>
@@ -3430,7 +3414,27 @@
       <w:pPr>
         <w:numPr>
           <w:ilvl w:val="0"/>
-          <w:numId w:val="14"/>
+          <w:numId w:val="19"/>
+        </w:numPr>
+        <w:spacing w:after="0" w:line="240" w:lineRule="auto"/>
+        <w:rPr>
+          <w:color w:val="000000"/>
+          <w:lang w:val="en-US"/>
+        </w:rPr>
+      </w:pPr>
+      <w:r>
+        <w:rPr>
+          <w:color w:val="000000"/>
+          <w:lang w:val="en-US"/>
+        </w:rPr>
+        <w:t>Perform one of the following alternatives:</w:t>
+      </w:r>
+    </w:p>
+    <w:p>
+      <w:pPr>
+        <w:numPr>
+          <w:ilvl w:val="1"/>
+          <w:numId w:val="19"/>
         </w:numPr>
         <w:spacing w:before="100" w:beforeAutospacing="1" w:after="100" w:afterAutospacing="1" w:line="240" w:lineRule="auto"/>
         <w:rPr>
@@ -3461,264 +3465,54 @@
         </w:rPr>
         <w:t xml:space="preserve"> as explained on </w:t>
       </w:r>
-      <w:r>
-        <w:fldChar w:fldCharType="begin"/>
-      </w:r>
-      <w:r>
-        <w:rPr>
-          <w:lang w:val="en-US"/>
-        </w:rPr>
-        <w:instrText>HYPERLINK "http://freeglut.sourceforge.net/index.php" \l "download"</w:instrText>
-      </w:r>
-      <w:r>
-        <w:fldChar w:fldCharType="separate"/>
-      </w:r>
-      <w:r>
-        <w:rPr>
-          <w:rStyle w:val="Hyperlink"/>
-          <w:lang w:val="en-US"/>
-        </w:rPr>
-        <w:t>http://freeglut.sourceforge.net/index.php#download</w:t>
-      </w:r>
-      <w:r>
-        <w:fldChar w:fldCharType="end"/>
-      </w:r>
-    </w:p>
-    <w:p>
-      <w:pPr>
-        <w:pStyle w:val="Normaalweb"/>
-        <w:ind w:left="360"/>
-        <w:rPr>
-          <w:rFonts w:asciiTheme="minorHAnsi" w:hAnsiTheme="minorHAnsi" w:cstheme="minorHAnsi"/>
+      <w:hyperlink r:id="rId11" w:anchor="download" w:history="1">
+        <w:r>
+          <w:rPr>
+            <w:rStyle w:val="Hyperlink"/>
+            <w:lang w:val="en-US"/>
+          </w:rPr>
+          <w:t>http://freeglut.sourceforge.net/index.php#download</w:t>
+        </w:r>
+      </w:hyperlink>
+      <w:r>
+        <w:rPr>
           <w:color w:val="000000"/>
-          <w:sz w:val="22"/>
-          <w:szCs w:val="22"/>
-        </w:rPr>
-      </w:pPr>
-      <w:r>
-        <w:rPr>
-          <w:rFonts w:asciiTheme="minorHAnsi" w:hAnsiTheme="minorHAnsi" w:cstheme="minorHAnsi"/>
+          <w:lang w:val="en-US"/>
+        </w:rPr>
+        <w:t>.</w:t>
+      </w:r>
+    </w:p>
+    <w:p>
+      <w:pPr>
+        <w:numPr>
+          <w:ilvl w:val="1"/>
+          <w:numId w:val="19"/>
+        </w:numPr>
+        <w:spacing w:after="0" w:line="240" w:lineRule="auto"/>
+        <w:rPr>
           <w:color w:val="000000"/>
-          <w:sz w:val="22"/>
-          <w:szCs w:val="22"/>
-        </w:rPr>
-        <w:t>Alternatively, type</w:t>
-      </w:r>
-    </w:p>
-    <w:p>
-      <w:pPr>
-        <w:pStyle w:val="HTML-voorafopgemaakt"/>
-        <w:ind w:left="360"/>
+          <w:lang w:val="en-US"/>
+        </w:rPr>
+      </w:pPr>
+      <w:r>
         <w:rPr>
           <w:color w:val="000000"/>
-          <w:sz w:val="22"/>
-          <w:szCs w:val="22"/>
-        </w:rPr>
-      </w:pPr>
-      <w:proofErr w:type="spellStart"/>
-      <w:r>
-        <w:rPr>
-          <w:color w:val="000000"/>
-          <w:sz w:val="22"/>
-          <w:szCs w:val="22"/>
-        </w:rPr>
-        <w:t>sudo</w:t>
-      </w:r>
-      <w:proofErr w:type="spellEnd"/>
-      <w:r>
-        <w:rPr>
-          <w:color w:val="000000"/>
-          <w:sz w:val="22"/>
-          <w:szCs w:val="22"/>
-        </w:rPr>
-        <w:t xml:space="preserve"> apt-get update</w:t>
-      </w:r>
-    </w:p>
-    <w:p>
-      <w:pPr>
-        <w:pStyle w:val="HTML-voorafopgemaakt"/>
-        <w:ind w:left="360"/>
-        <w:rPr>
-          <w:color w:val="000000"/>
-          <w:sz w:val="22"/>
-          <w:szCs w:val="22"/>
-        </w:rPr>
-      </w:pPr>
-      <w:proofErr w:type="spellStart"/>
-      <w:r>
-        <w:rPr>
-          <w:color w:val="000000"/>
-          <w:sz w:val="22"/>
-          <w:szCs w:val="22"/>
-        </w:rPr>
-        <w:t>sudo</w:t>
-      </w:r>
-      <w:proofErr w:type="spellEnd"/>
-      <w:r>
-        <w:rPr>
-          <w:color w:val="000000"/>
-          <w:sz w:val="22"/>
-          <w:szCs w:val="22"/>
-        </w:rPr>
-        <w:t xml:space="preserve"> apt-get install build-essential</w:t>
-      </w:r>
-    </w:p>
-    <w:p>
-      <w:pPr>
-        <w:pStyle w:val="HTML-voorafopgemaakt"/>
-        <w:ind w:left="360"/>
-        <w:rPr>
-          <w:color w:val="000000"/>
-          <w:sz w:val="22"/>
-          <w:szCs w:val="22"/>
-        </w:rPr>
-      </w:pPr>
-      <w:proofErr w:type="spellStart"/>
-      <w:r>
-        <w:rPr>
-          <w:color w:val="000000"/>
-          <w:sz w:val="22"/>
-          <w:szCs w:val="22"/>
-        </w:rPr>
-        <w:t>sudo</w:t>
-      </w:r>
-      <w:proofErr w:type="spellEnd"/>
-      <w:r>
-        <w:rPr>
-          <w:color w:val="000000"/>
-          <w:sz w:val="22"/>
-          <w:szCs w:val="22"/>
-        </w:rPr>
-        <w:t xml:space="preserve"> apt-get install freeglut3-dev</w:t>
-      </w:r>
-    </w:p>
-    <w:p>
-      <w:pPr>
-        <w:pStyle w:val="Normaalweb"/>
-        <w:rPr>
-          <w:rFonts w:asciiTheme="minorHAnsi" w:hAnsiTheme="minorHAnsi" w:cstheme="minorHAnsi"/>
-          <w:color w:val="000000"/>
-          <w:sz w:val="22"/>
-          <w:szCs w:val="22"/>
-        </w:rPr>
-      </w:pPr>
-      <w:r>
-        <w:rPr>
-          <w:rFonts w:asciiTheme="minorHAnsi" w:hAnsiTheme="minorHAnsi" w:cstheme="minorHAnsi"/>
-          <w:color w:val="000000"/>
-          <w:sz w:val="22"/>
-          <w:szCs w:val="22"/>
-        </w:rPr>
-        <w:t>Installing on OSX:</w:t>
+          <w:lang w:val="en-US"/>
+        </w:rPr>
+        <w:t>Type the following command sequence:</w:t>
       </w:r>
     </w:p>
     <w:p>
       <w:pPr>
         <w:numPr>
-          <w:ilvl w:val="0"/>
-          <w:numId w:val="15"/>
+          <w:ilvl w:val="2"/>
+          <w:numId w:val="19"/>
         </w:numPr>
         <w:spacing w:before="100" w:beforeAutospacing="1" w:after="100" w:afterAutospacing="1" w:line="240" w:lineRule="auto"/>
         <w:rPr>
           <w:color w:val="000000"/>
-          <w:lang w:val="en-US"/>
-        </w:rPr>
-      </w:pPr>
-      <w:r>
-        <w:rPr>
-          <w:color w:val="000000"/>
-          <w:lang w:val="en-US"/>
-        </w:rPr>
-        <w:t xml:space="preserve">Install </w:t>
-      </w:r>
-      <w:proofErr w:type="spellStart"/>
-      <w:r>
-        <w:rPr>
-          <w:color w:val="000000"/>
-          <w:lang w:val="en-US"/>
-        </w:rPr>
-        <w:t>Miniconda</w:t>
-      </w:r>
-      <w:proofErr w:type="spellEnd"/>
-      <w:r>
-        <w:rPr>
-          <w:color w:val="000000"/>
-          <w:lang w:val="en-US"/>
-        </w:rPr>
-        <w:t xml:space="preserve"> for Python 3.6 from </w:t>
-      </w:r>
-      <w:r>
-        <w:fldChar w:fldCharType="begin"/>
-      </w:r>
-      <w:r>
-        <w:rPr>
-          <w:lang w:val="en-US"/>
-        </w:rPr>
-        <w:instrText>HYPERLINK "https://conda.io/miniconda.html"</w:instrText>
-      </w:r>
-      <w:r>
-        <w:fldChar w:fldCharType="separate"/>
-      </w:r>
-      <w:r>
-        <w:rPr>
-          <w:rStyle w:val="Hyperlink"/>
-          <w:lang w:val="en-US"/>
-        </w:rPr>
-        <w:t>https://conda.io/miniconda.html</w:t>
-      </w:r>
-      <w:r>
-        <w:fldChar w:fldCharType="end"/>
-      </w:r>
-    </w:p>
-    <w:p>
-      <w:pPr>
-        <w:numPr>
-          <w:ilvl w:val="0"/>
-          <w:numId w:val="15"/>
-        </w:numPr>
-        <w:spacing w:before="100" w:beforeAutospacing="1" w:after="100" w:afterAutospacing="1" w:line="240" w:lineRule="auto"/>
-        <w:rPr>
-          <w:color w:val="000000"/>
-        </w:rPr>
-      </w:pPr>
-      <w:r>
-        <w:rPr>
-          <w:color w:val="000000"/>
-        </w:rPr>
-        <w:t xml:space="preserve">Open a </w:t>
-      </w:r>
-      <w:proofErr w:type="spellStart"/>
-      <w:r>
-        <w:rPr>
-          <w:color w:val="000000"/>
-        </w:rPr>
-        <w:t>command</w:t>
-      </w:r>
-      <w:proofErr w:type="spellEnd"/>
-      <w:r>
-        <w:rPr>
-          <w:color w:val="000000"/>
-        </w:rPr>
-        <w:t xml:space="preserve"> prompt</w:t>
-      </w:r>
-    </w:p>
-    <w:p>
-      <w:pPr>
-        <w:numPr>
-          <w:ilvl w:val="0"/>
-          <w:numId w:val="15"/>
-        </w:numPr>
-        <w:spacing w:before="100" w:beforeAutospacing="1" w:after="100" w:afterAutospacing="1" w:line="240" w:lineRule="auto"/>
-        <w:rPr>
-          <w:color w:val="000000"/>
-        </w:rPr>
-      </w:pPr>
-      <w:r>
-        <w:rPr>
-          <w:color w:val="000000"/>
-        </w:rPr>
-        <w:t>Type </w:t>
-      </w:r>
+        </w:rPr>
+      </w:pPr>
       <w:proofErr w:type="spellStart"/>
       <w:r>
         <w:rPr>
@@ -3728,7 +3522,7 @@
           <w:sz w:val="22"/>
           <w:szCs w:val="22"/>
         </w:rPr>
-        <w:t>conda</w:t>
+        <w:t>sudo</w:t>
       </w:r>
       <w:proofErr w:type="spellEnd"/>
       <w:r>
@@ -3750,7 +3544,7 @@
           <w:sz w:val="22"/>
           <w:szCs w:val="22"/>
         </w:rPr>
-        <w:t>install</w:t>
+        <w:t>apt-get</w:t>
       </w:r>
       <w:proofErr w:type="spellEnd"/>
       <w:r>
@@ -3761,8 +3555,21 @@
           <w:sz w:val="22"/>
           <w:szCs w:val="22"/>
         </w:rPr>
-        <w:t xml:space="preserve"> </w:t>
-      </w:r>
+        <w:t xml:space="preserve"> update</w:t>
+      </w:r>
+    </w:p>
+    <w:p>
+      <w:pPr>
+        <w:numPr>
+          <w:ilvl w:val="2"/>
+          <w:numId w:val="19"/>
+        </w:numPr>
+        <w:spacing w:before="100" w:beforeAutospacing="1" w:after="100" w:afterAutospacing="1" w:line="240" w:lineRule="auto"/>
+        <w:rPr>
+          <w:color w:val="000000"/>
+          <w:lang w:val="en-US"/>
+        </w:rPr>
+      </w:pPr>
       <w:proofErr w:type="spellStart"/>
       <w:r>
         <w:rPr>
@@ -3771,29 +3578,11 @@
           <w:color w:val="000000"/>
           <w:sz w:val="22"/>
           <w:szCs w:val="22"/>
-        </w:rPr>
-        <w:t>numpy</w:t>
+          <w:lang w:val="en-US"/>
+        </w:rPr>
+        <w:t>sudo</w:t>
       </w:r>
       <w:proofErr w:type="spellEnd"/>
-    </w:p>
-    <w:p>
-      <w:pPr>
-        <w:numPr>
-          <w:ilvl w:val="0"/>
-          <w:numId w:val="15"/>
-        </w:numPr>
-        <w:spacing w:before="100" w:beforeAutospacing="1" w:after="100" w:afterAutospacing="1" w:line="240" w:lineRule="auto"/>
-        <w:rPr>
-          <w:color w:val="000000"/>
-        </w:rPr>
-      </w:pPr>
-      <w:r>
-        <w:rPr>
-          <w:color w:val="000000"/>
-        </w:rPr>
-        <w:t>Type </w:t>
-      </w:r>
-      <w:proofErr w:type="spellStart"/>
       <w:r>
         <w:rPr>
           <w:rStyle w:val="HTMLCode"/>
@@ -3801,10 +3590,24 @@
           <w:color w:val="000000"/>
           <w:sz w:val="22"/>
           <w:szCs w:val="22"/>
-        </w:rPr>
-        <w:t>conda</w:t>
-      </w:r>
-      <w:proofErr w:type="spellEnd"/>
+          <w:lang w:val="en-US"/>
+        </w:rPr>
+        <w:t xml:space="preserve"> apt-get install build-essential</w:t>
+      </w:r>
+    </w:p>
+    <w:p>
+      <w:pPr>
+        <w:numPr>
+          <w:ilvl w:val="2"/>
+          <w:numId w:val="19"/>
+        </w:numPr>
+        <w:spacing w:before="100" w:beforeAutospacing="1" w:after="100" w:afterAutospacing="1" w:line="240" w:lineRule="auto"/>
+        <w:rPr>
+          <w:color w:val="000000"/>
+          <w:lang w:val="en-US"/>
+        </w:rPr>
+      </w:pPr>
+      <w:proofErr w:type="spellStart"/>
       <w:r>
         <w:rPr>
           <w:rStyle w:val="HTMLCode"/>
@@ -3812,10 +3615,11 @@
           <w:color w:val="000000"/>
           <w:sz w:val="22"/>
           <w:szCs w:val="22"/>
-        </w:rPr>
-        <w:t xml:space="preserve"> </w:t>
-      </w:r>
-      <w:proofErr w:type="spellStart"/>
+          <w:lang w:val="en-US"/>
+        </w:rPr>
+        <w:t>sudo</w:t>
+      </w:r>
+      <w:proofErr w:type="spellEnd"/>
       <w:r>
         <w:rPr>
           <w:rStyle w:val="HTMLCode"/>
@@ -3823,10 +3627,126 @@
           <w:color w:val="000000"/>
           <w:sz w:val="22"/>
           <w:szCs w:val="22"/>
-        </w:rPr>
-        <w:t>install</w:t>
+          <w:lang w:val="en-US"/>
+        </w:rPr>
+        <w:t xml:space="preserve"> apt-get install freeglut3-dev</w:t>
+      </w:r>
+    </w:p>
+    <w:p>
+      <w:pPr>
+        <w:pStyle w:val="Normaalweb"/>
+        <w:rPr>
+          <w:rFonts w:asciiTheme="minorHAnsi" w:hAnsiTheme="minorHAnsi" w:cstheme="minorHAnsi"/>
+          <w:color w:val="000000"/>
+          <w:sz w:val="22"/>
+          <w:szCs w:val="22"/>
+        </w:rPr>
+      </w:pPr>
+      <w:r>
+        <w:rPr>
+          <w:rFonts w:asciiTheme="minorHAnsi" w:hAnsiTheme="minorHAnsi" w:cstheme="minorHAnsi"/>
+          <w:color w:val="000000"/>
+          <w:sz w:val="22"/>
+          <w:szCs w:val="22"/>
+        </w:rPr>
+        <w:t>OSX:</w:t>
+      </w:r>
+    </w:p>
+    <w:p>
+      <w:pPr>
+        <w:numPr>
+          <w:ilvl w:val="0"/>
+          <w:numId w:val="20"/>
+        </w:numPr>
+        <w:spacing w:before="100" w:beforeAutospacing="1" w:after="100" w:afterAutospacing="1" w:line="240" w:lineRule="auto"/>
+        <w:rPr>
+          <w:color w:val="000000"/>
+          <w:lang w:val="en-US"/>
+        </w:rPr>
+      </w:pPr>
+      <w:r>
+        <w:rPr>
+          <w:color w:val="000000"/>
+          <w:lang w:val="en-US"/>
+        </w:rPr>
+        <w:t xml:space="preserve">Install </w:t>
+      </w:r>
+      <w:proofErr w:type="spellStart"/>
+      <w:r>
+        <w:rPr>
+          <w:color w:val="000000"/>
+          <w:lang w:val="en-US"/>
+        </w:rPr>
+        <w:t>MiniConda</w:t>
       </w:r>
       <w:proofErr w:type="spellEnd"/>
+      <w:r>
+        <w:rPr>
+          <w:color w:val="000000"/>
+          <w:lang w:val="en-US"/>
+        </w:rPr>
+        <w:t xml:space="preserve"> for Python 3.6 from </w:t>
+      </w:r>
+      <w:hyperlink r:id="rId12" w:history="1">
+        <w:r>
+          <w:rPr>
+            <w:rStyle w:val="Hyperlink"/>
+            <w:lang w:val="en-US"/>
+          </w:rPr>
+          <w:t>https://conda.io/miniconda.html</w:t>
+        </w:r>
+      </w:hyperlink>
+    </w:p>
+    <w:p>
+      <w:pPr>
+        <w:numPr>
+          <w:ilvl w:val="0"/>
+          <w:numId w:val="20"/>
+        </w:numPr>
+        <w:spacing w:before="100" w:beforeAutospacing="1" w:after="100" w:afterAutospacing="1" w:line="240" w:lineRule="auto"/>
+        <w:rPr>
+          <w:color w:val="000000"/>
+        </w:rPr>
+      </w:pPr>
+      <w:r>
+        <w:rPr>
+          <w:color w:val="000000"/>
+        </w:rPr>
+        <w:t xml:space="preserve">Open a </w:t>
+      </w:r>
+      <w:proofErr w:type="spellStart"/>
+      <w:r>
+        <w:rPr>
+          <w:color w:val="000000"/>
+        </w:rPr>
+        <w:t>command</w:t>
+      </w:r>
+      <w:proofErr w:type="spellEnd"/>
+      <w:r>
+        <w:rPr>
+          <w:color w:val="000000"/>
+        </w:rPr>
+        <w:t xml:space="preserve"> prompt</w:t>
+      </w:r>
+    </w:p>
+    <w:p>
+      <w:pPr>
+        <w:numPr>
+          <w:ilvl w:val="0"/>
+          <w:numId w:val="20"/>
+        </w:numPr>
+        <w:spacing w:before="100" w:beforeAutospacing="1" w:after="100" w:afterAutospacing="1" w:line="240" w:lineRule="auto"/>
+        <w:rPr>
+          <w:color w:val="000000"/>
+        </w:rPr>
+      </w:pPr>
+      <w:r>
+        <w:rPr>
+          <w:color w:val="000000"/>
+        </w:rPr>
+        <w:t>Type </w:t>
+      </w:r>
+      <w:proofErr w:type="spellStart"/>
       <w:r>
         <w:rPr>
           <w:rStyle w:val="HTMLCode"/>
@@ -3835,9 +3755,9 @@
           <w:sz w:val="22"/>
           <w:szCs w:val="22"/>
         </w:rPr>
-        <w:t xml:space="preserve"> </w:t>
-      </w:r>
-      <w:proofErr w:type="spellStart"/>
+        <w:t>conda</w:t>
+      </w:r>
+      <w:proofErr w:type="spellEnd"/>
       <w:r>
         <w:rPr>
           <w:rStyle w:val="HTMLCode"/>
@@ -3846,29 +3766,9 @@
           <w:sz w:val="22"/>
           <w:szCs w:val="22"/>
         </w:rPr>
-        <w:t>pyopengl</w:t>
-      </w:r>
-      <w:proofErr w:type="spellEnd"/>
-    </w:p>
-    <w:p>
-      <w:pPr>
-        <w:numPr>
-          <w:ilvl w:val="0"/>
-          <w:numId w:val="15"/>
-        </w:numPr>
-        <w:spacing w:before="100" w:beforeAutospacing="1" w:after="100" w:afterAutospacing="1" w:line="240" w:lineRule="auto"/>
-        <w:rPr>
-          <w:color w:val="000000"/>
-          <w:lang w:val="en-US"/>
-        </w:rPr>
-      </w:pPr>
-      <w:r>
-        <w:rPr>
-          <w:color w:val="000000"/>
-          <w:lang w:val="en-US"/>
-        </w:rPr>
-        <w:t>Type </w:t>
-      </w:r>
+        <w:t xml:space="preserve"> </w:t>
+      </w:r>
+      <w:proofErr w:type="spellStart"/>
       <w:r>
         <w:rPr>
           <w:rStyle w:val="HTMLCode"/>
@@ -3876,11 +3776,10 @@
           <w:color w:val="000000"/>
           <w:sz w:val="22"/>
           <w:szCs w:val="22"/>
-          <w:lang w:val="en-US"/>
-        </w:rPr>
-        <w:t xml:space="preserve">python -m pip install </w:t>
-      </w:r>
-      <w:proofErr w:type="spellStart"/>
+        </w:rPr>
+        <w:t>install</w:t>
+      </w:r>
+      <w:proofErr w:type="spellEnd"/>
       <w:r>
         <w:rPr>
           <w:rStyle w:val="HTMLCode"/>
@@ -3888,91 +3787,8 @@
           <w:color w:val="000000"/>
           <w:sz w:val="22"/>
           <w:szCs w:val="22"/>
-          <w:lang w:val="en-US"/>
-        </w:rPr>
-        <w:t>simpylc</w:t>
-      </w:r>
-      <w:proofErr w:type="spellEnd"/>
-    </w:p>
-    <w:p>
-      <w:pPr>
-        <w:numPr>
-          <w:ilvl w:val="0"/>
-          <w:numId w:val="15"/>
-        </w:numPr>
-        <w:spacing w:before="100" w:beforeAutospacing="1" w:after="100" w:afterAutospacing="1" w:line="240" w:lineRule="auto"/>
-        <w:rPr>
-          <w:color w:val="000000"/>
-          <w:lang w:val="en-US"/>
-        </w:rPr>
-      </w:pPr>
-      <w:r>
-        <w:rPr>
-          <w:color w:val="000000"/>
-          <w:lang w:val="en-US"/>
-        </w:rPr>
-        <w:t xml:space="preserve">Install </w:t>
-      </w:r>
-      <w:proofErr w:type="spellStart"/>
-      <w:r>
-        <w:rPr>
-          <w:color w:val="000000"/>
-          <w:lang w:val="en-US"/>
-        </w:rPr>
-        <w:t>freeglut</w:t>
-      </w:r>
-      <w:proofErr w:type="spellEnd"/>
-      <w:r>
-        <w:rPr>
-          <w:color w:val="000000"/>
-          <w:lang w:val="en-US"/>
-        </w:rPr>
-        <w:t xml:space="preserve"> as explained on </w:t>
-      </w:r>
-      <w:r>
-        <w:fldChar w:fldCharType="begin"/>
-      </w:r>
-      <w:r>
-        <w:rPr>
-          <w:lang w:val="en-US"/>
-        </w:rPr>
-        <w:instrText>HYPERLINK "http://freeglut.sourceforge.net/index.php" \l "download"</w:instrText>
-      </w:r>
-      <w:r>
-        <w:fldChar w:fldCharType="separate"/>
-      </w:r>
-      <w:r>
-        <w:rPr>
-          <w:rStyle w:val="Hyperlink"/>
-          <w:lang w:val="en-US"/>
-        </w:rPr>
-        <w:t>http://freeglut.sourceforge.net/index.php#download</w:t>
-      </w:r>
-      <w:r>
-        <w:fldChar w:fldCharType="end"/>
-      </w:r>
-    </w:p>
-    <w:p>
-      <w:pPr>
-        <w:spacing w:after="0"/>
-        <w:ind w:left="360"/>
-        <w:rPr>
-          <w:color w:val="000000"/>
-        </w:rPr>
-      </w:pPr>
-      <w:proofErr w:type="spellStart"/>
-      <w:r>
-        <w:rPr>
-          <w:color w:val="000000"/>
-        </w:rPr>
-        <w:t>Alternatively</w:t>
-      </w:r>
-      <w:proofErr w:type="spellEnd"/>
-      <w:r>
-        <w:rPr>
-          <w:color w:val="000000"/>
-        </w:rPr>
-        <w:t>, type </w:t>
+        </w:rPr>
+        <w:t xml:space="preserve"> </w:t>
       </w:r>
       <w:proofErr w:type="spellStart"/>
       <w:r>
@@ -3983,9 +3799,28 @@
           <w:sz w:val="22"/>
           <w:szCs w:val="22"/>
         </w:rPr>
-        <w:t>brew</w:t>
+        <w:t>numpy</w:t>
       </w:r>
       <w:proofErr w:type="spellEnd"/>
+    </w:p>
+    <w:p>
+      <w:pPr>
+        <w:numPr>
+          <w:ilvl w:val="0"/>
+          <w:numId w:val="20"/>
+        </w:numPr>
+        <w:spacing w:before="100" w:beforeAutospacing="1" w:after="100" w:afterAutospacing="1" w:line="240" w:lineRule="auto"/>
+        <w:rPr>
+          <w:color w:val="000000"/>
+        </w:rPr>
+      </w:pPr>
+      <w:r>
+        <w:rPr>
+          <w:color w:val="000000"/>
+        </w:rPr>
+        <w:t>Type </w:t>
+      </w:r>
+      <w:proofErr w:type="spellStart"/>
       <w:r>
         <w:rPr>
           <w:rStyle w:val="HTMLCode"/>
@@ -3994,9 +3829,9 @@
           <w:sz w:val="22"/>
           <w:szCs w:val="22"/>
         </w:rPr>
-        <w:t xml:space="preserve"> </w:t>
-      </w:r>
-      <w:proofErr w:type="spellStart"/>
+        <w:t>conda</w:t>
+      </w:r>
+      <w:proofErr w:type="spellEnd"/>
       <w:r>
         <w:rPr>
           <w:rStyle w:val="HTMLCode"/>
@@ -4005,9 +3840,9 @@
           <w:sz w:val="22"/>
           <w:szCs w:val="22"/>
         </w:rPr>
-        <w:t>install</w:t>
-      </w:r>
-      <w:proofErr w:type="spellEnd"/>
+        <w:t xml:space="preserve"> </w:t>
+      </w:r>
+      <w:proofErr w:type="spellStart"/>
       <w:r>
         <w:rPr>
           <w:rStyle w:val="HTMLCode"/>
@@ -4016,9 +3851,9 @@
           <w:sz w:val="22"/>
           <w:szCs w:val="22"/>
         </w:rPr>
-        <w:t xml:space="preserve"> </w:t>
-      </w:r>
-      <w:proofErr w:type="spellStart"/>
+        <w:t>install</w:t>
+      </w:r>
+      <w:proofErr w:type="spellEnd"/>
       <w:r>
         <w:rPr>
           <w:rStyle w:val="HTMLCode"/>
@@ -4027,7 +3862,18 @@
           <w:sz w:val="22"/>
           <w:szCs w:val="22"/>
         </w:rPr>
-        <w:t>freeglut</w:t>
+        <w:t xml:space="preserve"> </w:t>
+      </w:r>
+      <w:proofErr w:type="spellStart"/>
+      <w:r>
+        <w:rPr>
+          <w:rStyle w:val="HTMLCode"/>
+          <w:rFonts w:eastAsiaTheme="minorHAnsi"/>
+          <w:color w:val="000000"/>
+          <w:sz w:val="22"/>
+          <w:szCs w:val="22"/>
+        </w:rPr>
+        <w:t>pyopengl</w:t>
       </w:r>
       <w:proofErr w:type="spellEnd"/>
     </w:p>
@@ -4035,7 +3881,7 @@
       <w:pPr>
         <w:numPr>
           <w:ilvl w:val="0"/>
-          <w:numId w:val="16"/>
+          <w:numId w:val="20"/>
         </w:numPr>
         <w:spacing w:before="100" w:beforeAutospacing="1" w:after="100" w:afterAutospacing="1" w:line="240" w:lineRule="auto"/>
         <w:rPr>
@@ -4048,6 +3894,189 @@
           <w:color w:val="000000"/>
           <w:lang w:val="en-US"/>
         </w:rPr>
+        <w:t>Type </w:t>
+      </w:r>
+      <w:r>
+        <w:rPr>
+          <w:rStyle w:val="HTMLCode"/>
+          <w:rFonts w:eastAsiaTheme="minorHAnsi"/>
+          <w:color w:val="000000"/>
+          <w:sz w:val="22"/>
+          <w:szCs w:val="22"/>
+          <w:lang w:val="en-US"/>
+        </w:rPr>
+        <w:t xml:space="preserve">python -m pip install </w:t>
+      </w:r>
+      <w:proofErr w:type="spellStart"/>
+      <w:r>
+        <w:rPr>
+          <w:rStyle w:val="HTMLCode"/>
+          <w:rFonts w:eastAsiaTheme="minorHAnsi"/>
+          <w:color w:val="000000"/>
+          <w:sz w:val="22"/>
+          <w:szCs w:val="22"/>
+          <w:lang w:val="en-US"/>
+        </w:rPr>
+        <w:t>simpylc</w:t>
+      </w:r>
+      <w:proofErr w:type="spellEnd"/>
+    </w:p>
+    <w:p>
+      <w:pPr>
+        <w:numPr>
+          <w:ilvl w:val="0"/>
+          <w:numId w:val="20"/>
+        </w:numPr>
+        <w:spacing w:after="0" w:line="240" w:lineRule="auto"/>
+        <w:rPr>
+          <w:color w:val="000000"/>
+          <w:lang w:val="en-US"/>
+        </w:rPr>
+      </w:pPr>
+      <w:r>
+        <w:rPr>
+          <w:color w:val="000000"/>
+          <w:lang w:val="en-US"/>
+        </w:rPr>
+        <w:t>Perform one of the following alternatives:</w:t>
+      </w:r>
+    </w:p>
+    <w:p>
+      <w:pPr>
+        <w:numPr>
+          <w:ilvl w:val="1"/>
+          <w:numId w:val="20"/>
+        </w:numPr>
+        <w:spacing w:before="100" w:beforeAutospacing="1" w:after="100" w:afterAutospacing="1" w:line="240" w:lineRule="auto"/>
+        <w:rPr>
+          <w:color w:val="000000"/>
+          <w:lang w:val="en-US"/>
+        </w:rPr>
+      </w:pPr>
+      <w:r>
+        <w:rPr>
+          <w:color w:val="000000"/>
+          <w:lang w:val="en-US"/>
+        </w:rPr>
+        <w:t xml:space="preserve">Install </w:t>
+      </w:r>
+      <w:proofErr w:type="spellStart"/>
+      <w:r>
+        <w:rPr>
+          <w:color w:val="000000"/>
+          <w:lang w:val="en-US"/>
+        </w:rPr>
+        <w:t>FreeGlut</w:t>
+      </w:r>
+      <w:proofErr w:type="spellEnd"/>
+      <w:r>
+        <w:rPr>
+          <w:color w:val="000000"/>
+          <w:lang w:val="en-US"/>
+        </w:rPr>
+        <w:t xml:space="preserve"> as explained on </w:t>
+      </w:r>
+      <w:hyperlink r:id="rId13" w:anchor="download" w:history="1">
+        <w:r>
+          <w:rPr>
+            <w:rStyle w:val="Hyperlink"/>
+            <w:lang w:val="en-US"/>
+          </w:rPr>
+          <w:t>http://freeglut.sourceforge.net/index.php#download</w:t>
+        </w:r>
+      </w:hyperlink>
+    </w:p>
+    <w:p>
+      <w:pPr>
+        <w:numPr>
+          <w:ilvl w:val="1"/>
+          <w:numId w:val="20"/>
+        </w:numPr>
+        <w:spacing w:before="100" w:beforeAutospacing="1" w:after="100" w:afterAutospacing="1" w:line="240" w:lineRule="auto"/>
+        <w:rPr>
+          <w:color w:val="000000"/>
+        </w:rPr>
+      </w:pPr>
+      <w:r>
+        <w:rPr>
+          <w:color w:val="000000"/>
+        </w:rPr>
+        <w:t>Type </w:t>
+      </w:r>
+      <w:proofErr w:type="spellStart"/>
+      <w:r>
+        <w:rPr>
+          <w:rStyle w:val="HTMLCode"/>
+          <w:rFonts w:eastAsiaTheme="minorHAnsi"/>
+          <w:color w:val="000000"/>
+          <w:sz w:val="22"/>
+          <w:szCs w:val="22"/>
+        </w:rPr>
+        <w:t>brew</w:t>
+      </w:r>
+      <w:proofErr w:type="spellEnd"/>
+      <w:r>
+        <w:rPr>
+          <w:rStyle w:val="HTMLCode"/>
+          <w:rFonts w:eastAsiaTheme="minorHAnsi"/>
+          <w:color w:val="000000"/>
+          <w:sz w:val="22"/>
+          <w:szCs w:val="22"/>
+        </w:rPr>
+        <w:t xml:space="preserve"> </w:t>
+      </w:r>
+      <w:proofErr w:type="spellStart"/>
+      <w:r>
+        <w:rPr>
+          <w:rStyle w:val="HTMLCode"/>
+          <w:rFonts w:eastAsiaTheme="minorHAnsi"/>
+          <w:color w:val="000000"/>
+          <w:sz w:val="22"/>
+          <w:szCs w:val="22"/>
+        </w:rPr>
+        <w:t>install</w:t>
+      </w:r>
+      <w:proofErr w:type="spellEnd"/>
+      <w:r>
+        <w:rPr>
+          <w:rStyle w:val="HTMLCode"/>
+          <w:rFonts w:eastAsiaTheme="minorHAnsi"/>
+          <w:color w:val="000000"/>
+          <w:sz w:val="22"/>
+          <w:szCs w:val="22"/>
+        </w:rPr>
+        <w:t xml:space="preserve"> </w:t>
+      </w:r>
+      <w:proofErr w:type="spellStart"/>
+      <w:r>
+        <w:rPr>
+          <w:rStyle w:val="HTMLCode"/>
+          <w:rFonts w:eastAsiaTheme="minorHAnsi"/>
+          <w:color w:val="000000"/>
+          <w:sz w:val="22"/>
+          <w:szCs w:val="22"/>
+        </w:rPr>
+        <w:t>freeglut</w:t>
+      </w:r>
+      <w:proofErr w:type="spellEnd"/>
+    </w:p>
+    <w:p>
+      <w:pPr>
+        <w:numPr>
+          <w:ilvl w:val="0"/>
+          <w:numId w:val="20"/>
+        </w:numPr>
+        <w:spacing w:before="100" w:beforeAutospacing="1" w:after="100" w:afterAutospacing="1" w:line="240" w:lineRule="auto"/>
+        <w:rPr>
+          <w:color w:val="000000"/>
+          <w:lang w:val="en-US"/>
+        </w:rPr>
+      </w:pPr>
+      <w:r>
+        <w:rPr>
+          <w:color w:val="000000"/>
+          <w:lang w:val="en-US"/>
+        </w:rPr>
         <w:t xml:space="preserve">Install the </w:t>
       </w:r>
       <w:proofErr w:type="spellStart"/>
@@ -4066,28 +4095,15 @@
         </w:rPr>
         <w:t xml:space="preserve"> X-window system from </w:t>
       </w:r>
-      <w:r>
-        <w:fldChar w:fldCharType="begin"/>
-      </w:r>
-      <w:r>
-        <w:rPr>
-          <w:lang w:val="en-US"/>
-        </w:rPr>
-        <w:instrText>HYPERLINK "https://www.xquartz.org/"</w:instrText>
-      </w:r>
-      <w:r>
-        <w:fldChar w:fldCharType="separate"/>
-      </w:r>
-      <w:r>
-        <w:rPr>
-          <w:rStyle w:val="Hyperlink"/>
-          <w:lang w:val="en-US"/>
-        </w:rPr>
-        <w:t>https://www.xquartz.org/</w:t>
-      </w:r>
-      <w:r>
-        <w:fldChar w:fldCharType="end"/>
-      </w:r>
+      <w:hyperlink r:id="rId14" w:history="1">
+        <w:r>
+          <w:rPr>
+            <w:rStyle w:val="Hyperlink"/>
+            <w:lang w:val="en-US"/>
+          </w:rPr>
+          <w:t>https://www.xquartz.org</w:t>
+        </w:r>
+      </w:hyperlink>
     </w:p>
     <w:p>
       <w:pPr>
@@ -13946,7 +13962,7 @@
                     <pic:cNvPicPr/>
                   </pic:nvPicPr>
                   <pic:blipFill>
-                    <a:blip r:embed="rId8" cstate="print"/>
+                    <a:blip r:embed="rId15" cstate="print"/>
                     <a:stretch>
                       <a:fillRect/>
                     </a:stretch>
@@ -14623,7 +14639,7 @@
                     </pic:cNvPicPr>
                   </pic:nvPicPr>
                   <pic:blipFill>
-                    <a:blip r:embed="rId9" cstate="print"/>
+                    <a:blip r:embed="rId16" cstate="print"/>
                     <a:srcRect/>
                     <a:stretch>
                       <a:fillRect/>
@@ -14745,7 +14761,7 @@
                     </pic:cNvPicPr>
                   </pic:nvPicPr>
                   <pic:blipFill>
-                    <a:blip r:embed="rId10" cstate="print"/>
+                    <a:blip r:embed="rId17" cstate="print"/>
                     <a:srcRect/>
                     <a:stretch>
                       <a:fillRect/>
@@ -14846,7 +14862,7 @@
                     </pic:cNvPicPr>
                   </pic:nvPicPr>
                   <pic:blipFill>
-                    <a:blip r:embed="rId11" cstate="print"/>
+                    <a:blip r:embed="rId18" cstate="print"/>
                     <a:srcRect/>
                     <a:stretch>
                       <a:fillRect/>
@@ -15085,7 +15101,7 @@
                     </pic:cNvPicPr>
                   </pic:nvPicPr>
                   <pic:blipFill>
-                    <a:blip r:embed="rId12" cstate="print"/>
+                    <a:blip r:embed="rId19" cstate="print"/>
                     <a:srcRect/>
                     <a:stretch>
                       <a:fillRect/>
@@ -15247,7 +15263,7 @@
                     </pic:cNvPicPr>
                   </pic:nvPicPr>
                   <pic:blipFill>
-                    <a:blip r:embed="rId13" cstate="print"/>
+                    <a:blip r:embed="rId20" cstate="print"/>
                     <a:srcRect/>
                     <a:stretch>
                       <a:fillRect/>
@@ -15412,7 +15428,7 @@
                     </pic:cNvPicPr>
                   </pic:nvPicPr>
                   <pic:blipFill>
-                    <a:blip r:embed="rId14" cstate="print"/>
+                    <a:blip r:embed="rId21" cstate="print"/>
                     <a:srcRect/>
                     <a:stretch>
                       <a:fillRect/>
@@ -15513,7 +15529,7 @@
                     </pic:cNvPicPr>
                   </pic:nvPicPr>
                   <pic:blipFill>
-                    <a:blip r:embed="rId15" cstate="print"/>
+                    <a:blip r:embed="rId22" cstate="print"/>
                     <a:srcRect/>
                     <a:stretch>
                       <a:fillRect/>
@@ -17230,7 +17246,7 @@
       </w:pPr>
     </w:p>
     <w:sectPr>
-      <w:footerReference w:type="default" r:id="rId16"/>
+      <w:footerReference w:type="default" r:id="rId23"/>
       <w:pgSz w:w="11906" w:h="16838"/>
       <w:pgMar w:top="1417" w:right="1417" w:bottom="1417" w:left="1417" w:header="708" w:footer="708" w:gutter="0"/>
       <w:cols w:space="708"/>
@@ -17286,7 +17302,7 @@
             <w:rPr>
               <w:noProof/>
             </w:rPr>
-            <w:t>6</w:t>
+            <w:t>4</w:t>
           </w:r>
         </w:fldSimple>
       </w:p>
@@ -17414,6 +17430,236 @@
     </w:lvl>
   </w:abstractNum>
   <w:abstractNum w:abstractNumId="1">
+    <w:nsid w:val="02F93C60"/>
+    <w:multiLevelType w:val="multilevel"/>
+    <w:tmpl w:val="C3C6F706"/>
+    <w:lvl w:ilvl="0">
+      <w:start w:val="1"/>
+      <w:numFmt w:val="decimal"/>
+      <w:lvlText w:val="%1."/>
+      <w:lvlJc w:val="left"/>
+      <w:pPr>
+        <w:tabs>
+          <w:tab w:val="num" w:pos="720"/>
+        </w:tabs>
+        <w:ind w:left="720" w:hanging="360"/>
+      </w:pPr>
+    </w:lvl>
+    <w:lvl w:ilvl="1">
+      <w:start w:val="1"/>
+      <w:numFmt w:val="decimal"/>
+      <w:lvlText w:val="%2."/>
+      <w:lvlJc w:val="left"/>
+      <w:pPr>
+        <w:tabs>
+          <w:tab w:val="num" w:pos="1440"/>
+        </w:tabs>
+        <w:ind w:left="1440" w:hanging="360"/>
+      </w:pPr>
+    </w:lvl>
+    <w:lvl w:ilvl="2">
+      <w:start w:val="1"/>
+      <w:numFmt w:val="bullet"/>
+      <w:lvlText w:val=""/>
+      <w:lvlJc w:val="left"/>
+      <w:pPr>
+        <w:tabs>
+          <w:tab w:val="num" w:pos="2160"/>
+        </w:tabs>
+        <w:ind w:left="2160" w:hanging="360"/>
+      </w:pPr>
+      <w:rPr>
+        <w:rFonts w:ascii="Wingdings" w:hAnsi="Wingdings" w:hint="default"/>
+        <w:sz w:val="20"/>
+      </w:rPr>
+    </w:lvl>
+    <w:lvl w:ilvl="3">
+      <w:start w:val="1"/>
+      <w:numFmt w:val="decimal"/>
+      <w:lvlText w:val="%4."/>
+      <w:lvlJc w:val="left"/>
+      <w:pPr>
+        <w:tabs>
+          <w:tab w:val="num" w:pos="2880"/>
+        </w:tabs>
+        <w:ind w:left="2880" w:hanging="360"/>
+      </w:pPr>
+    </w:lvl>
+    <w:lvl w:ilvl="4" w:tentative="1">
+      <w:start w:val="1"/>
+      <w:numFmt w:val="decimal"/>
+      <w:lvlText w:val="%5."/>
+      <w:lvlJc w:val="left"/>
+      <w:pPr>
+        <w:tabs>
+          <w:tab w:val="num" w:pos="3600"/>
+        </w:tabs>
+        <w:ind w:left="3600" w:hanging="360"/>
+      </w:pPr>
+    </w:lvl>
+    <w:lvl w:ilvl="5" w:tentative="1">
+      <w:start w:val="1"/>
+      <w:numFmt w:val="decimal"/>
+      <w:lvlText w:val="%6."/>
+      <w:lvlJc w:val="left"/>
+      <w:pPr>
+        <w:tabs>
+          <w:tab w:val="num" w:pos="4320"/>
+        </w:tabs>
+        <w:ind w:left="4320" w:hanging="360"/>
+      </w:pPr>
+    </w:lvl>
+    <w:lvl w:ilvl="6" w:tentative="1">
+      <w:start w:val="1"/>
+      <w:numFmt w:val="decimal"/>
+      <w:lvlText w:val="%7."/>
+      <w:lvlJc w:val="left"/>
+      <w:pPr>
+        <w:tabs>
+          <w:tab w:val="num" w:pos="5040"/>
+        </w:tabs>
+        <w:ind w:left="5040" w:hanging="360"/>
+      </w:pPr>
+    </w:lvl>
+    <w:lvl w:ilvl="7" w:tentative="1">
+      <w:start w:val="1"/>
+      <w:numFmt w:val="decimal"/>
+      <w:lvlText w:val="%8."/>
+      <w:lvlJc w:val="left"/>
+      <w:pPr>
+        <w:tabs>
+          <w:tab w:val="num" w:pos="5760"/>
+        </w:tabs>
+        <w:ind w:left="5760" w:hanging="360"/>
+      </w:pPr>
+    </w:lvl>
+    <w:lvl w:ilvl="8" w:tentative="1">
+      <w:start w:val="1"/>
+      <w:numFmt w:val="decimal"/>
+      <w:lvlText w:val="%9."/>
+      <w:lvlJc w:val="left"/>
+      <w:pPr>
+        <w:tabs>
+          <w:tab w:val="num" w:pos="6480"/>
+        </w:tabs>
+        <w:ind w:left="6480" w:hanging="360"/>
+      </w:pPr>
+    </w:lvl>
+  </w:abstractNum>
+  <w:abstractNum w:abstractNumId="2">
+    <w:nsid w:val="050A7A9B"/>
+    <w:multiLevelType w:val="multilevel"/>
+    <w:tmpl w:val="A4B42D16"/>
+    <w:lvl w:ilvl="0">
+      <w:start w:val="1"/>
+      <w:numFmt w:val="decimal"/>
+      <w:lvlText w:val="%1."/>
+      <w:lvlJc w:val="left"/>
+      <w:pPr>
+        <w:tabs>
+          <w:tab w:val="num" w:pos="720"/>
+        </w:tabs>
+        <w:ind w:left="720" w:hanging="360"/>
+      </w:pPr>
+    </w:lvl>
+    <w:lvl w:ilvl="1">
+      <w:start w:val="1"/>
+      <w:numFmt w:val="decimal"/>
+      <w:lvlText w:val="%2."/>
+      <w:lvlJc w:val="left"/>
+      <w:pPr>
+        <w:tabs>
+          <w:tab w:val="num" w:pos="1440"/>
+        </w:tabs>
+        <w:ind w:left="1440" w:hanging="360"/>
+      </w:pPr>
+    </w:lvl>
+    <w:lvl w:ilvl="2" w:tentative="1">
+      <w:start w:val="1"/>
+      <w:numFmt w:val="decimal"/>
+      <w:lvlText w:val="%3."/>
+      <w:lvlJc w:val="left"/>
+      <w:pPr>
+        <w:tabs>
+          <w:tab w:val="num" w:pos="2160"/>
+        </w:tabs>
+        <w:ind w:left="2160" w:hanging="360"/>
+      </w:pPr>
+    </w:lvl>
+    <w:lvl w:ilvl="3" w:tentative="1">
+      <w:start w:val="1"/>
+      <w:numFmt w:val="decimal"/>
+      <w:lvlText w:val="%4."/>
+      <w:lvlJc w:val="left"/>
+      <w:pPr>
+        <w:tabs>
+          <w:tab w:val="num" w:pos="2880"/>
+        </w:tabs>
+        <w:ind w:left="2880" w:hanging="360"/>
+      </w:pPr>
+    </w:lvl>
+    <w:lvl w:ilvl="4" w:tentative="1">
+      <w:start w:val="1"/>
+      <w:numFmt w:val="decimal"/>
+      <w:lvlText w:val="%5."/>
+      <w:lvlJc w:val="left"/>
+      <w:pPr>
+        <w:tabs>
+          <w:tab w:val="num" w:pos="3600"/>
+        </w:tabs>
+        <w:ind w:left="3600" w:hanging="360"/>
+      </w:pPr>
+    </w:lvl>
+    <w:lvl w:ilvl="5" w:tentative="1">
+      <w:start w:val="1"/>
+      <w:numFmt w:val="decimal"/>
+      <w:lvlText w:val="%6."/>
+      <w:lvlJc w:val="left"/>
+      <w:pPr>
+        <w:tabs>
+          <w:tab w:val="num" w:pos="4320"/>
+        </w:tabs>
+        <w:ind w:left="4320" w:hanging="360"/>
+      </w:pPr>
+    </w:lvl>
+    <w:lvl w:ilvl="6" w:tentative="1">
+      <w:start w:val="1"/>
+      <w:numFmt w:val="decimal"/>
+      <w:lvlText w:val="%7."/>
+      <w:lvlJc w:val="left"/>
+      <w:pPr>
+        <w:tabs>
+          <w:tab w:val="num" w:pos="5040"/>
+        </w:tabs>
+        <w:ind w:left="5040" w:hanging="360"/>
+      </w:pPr>
+    </w:lvl>
+    <w:lvl w:ilvl="7" w:tentative="1">
+      <w:start w:val="1"/>
+      <w:numFmt w:val="decimal"/>
+      <w:lvlText w:val="%8."/>
+      <w:lvlJc w:val="left"/>
+      <w:pPr>
+        <w:tabs>
+          <w:tab w:val="num" w:pos="5760"/>
+        </w:tabs>
+        <w:ind w:left="5760" w:hanging="360"/>
+      </w:pPr>
+    </w:lvl>
+    <w:lvl w:ilvl="8" w:tentative="1">
+      <w:start w:val="1"/>
+      <w:numFmt w:val="decimal"/>
+      <w:lvlText w:val="%9."/>
+      <w:lvlJc w:val="left"/>
+      <w:pPr>
+        <w:tabs>
+          <w:tab w:val="num" w:pos="6480"/>
+        </w:tabs>
+        <w:ind w:left="6480" w:hanging="360"/>
+      </w:pPr>
+    </w:lvl>
+  </w:abstractNum>
+  <w:abstractNum w:abstractNumId="3">
     <w:nsid w:val="09036998"/>
     <w:multiLevelType w:val="hybridMultilevel"/>
     <w:tmpl w:val="58FACE84"/>
@@ -17526,7 +17772,7 @@
       </w:rPr>
     </w:lvl>
   </w:abstractNum>
-  <w:abstractNum w:abstractNumId="2">
+  <w:abstractNum w:abstractNumId="4">
     <w:nsid w:val="0D9A1028"/>
     <w:multiLevelType w:val="multilevel"/>
     <w:tmpl w:val="DCEA7AE2"/>
@@ -17639,7 +17885,7 @@
       </w:pPr>
     </w:lvl>
   </w:abstractNum>
-  <w:abstractNum w:abstractNumId="3">
+  <w:abstractNum w:abstractNumId="5">
     <w:nsid w:val="19D82718"/>
     <w:multiLevelType w:val="hybridMultilevel"/>
     <w:tmpl w:val="D726703C"/>
@@ -17725,7 +17971,7 @@
       </w:pPr>
     </w:lvl>
   </w:abstractNum>
-  <w:abstractNum w:abstractNumId="4">
+  <w:abstractNum w:abstractNumId="6">
     <w:nsid w:val="20EF268A"/>
     <w:multiLevelType w:val="hybridMultilevel"/>
     <w:tmpl w:val="4AD42644"/>
@@ -17811,7 +18057,7 @@
       </w:pPr>
     </w:lvl>
   </w:abstractNum>
-  <w:abstractNum w:abstractNumId="5">
+  <w:abstractNum w:abstractNumId="7">
     <w:nsid w:val="26153078"/>
     <w:multiLevelType w:val="multilevel"/>
     <w:tmpl w:val="6332EA3A"/>
@@ -17924,7 +18170,7 @@
       </w:pPr>
     </w:lvl>
   </w:abstractNum>
-  <w:abstractNum w:abstractNumId="6">
+  <w:abstractNum w:abstractNumId="8">
     <w:nsid w:val="286F6BE3"/>
     <w:multiLevelType w:val="hybridMultilevel"/>
     <w:tmpl w:val="71705152"/>
@@ -18010,7 +18256,120 @@
       </w:pPr>
     </w:lvl>
   </w:abstractNum>
-  <w:abstractNum w:abstractNumId="7">
+  <w:abstractNum w:abstractNumId="9">
+    <w:nsid w:val="35960233"/>
+    <w:multiLevelType w:val="multilevel"/>
+    <w:tmpl w:val="0AC2193E"/>
+    <w:lvl w:ilvl="0">
+      <w:start w:val="1"/>
+      <w:numFmt w:val="decimal"/>
+      <w:lvlText w:val="%1."/>
+      <w:lvlJc w:val="left"/>
+      <w:pPr>
+        <w:tabs>
+          <w:tab w:val="num" w:pos="720"/>
+        </w:tabs>
+        <w:ind w:left="720" w:hanging="360"/>
+      </w:pPr>
+    </w:lvl>
+    <w:lvl w:ilvl="1">
+      <w:start w:val="1"/>
+      <w:numFmt w:val="decimal"/>
+      <w:lvlText w:val="%2."/>
+      <w:lvlJc w:val="left"/>
+      <w:pPr>
+        <w:tabs>
+          <w:tab w:val="num" w:pos="1440"/>
+        </w:tabs>
+        <w:ind w:left="1440" w:hanging="360"/>
+      </w:pPr>
+    </w:lvl>
+    <w:lvl w:ilvl="2" w:tentative="1">
+      <w:start w:val="1"/>
+      <w:numFmt w:val="decimal"/>
+      <w:lvlText w:val="%3."/>
+      <w:lvlJc w:val="left"/>
+      <w:pPr>
+        <w:tabs>
+          <w:tab w:val="num" w:pos="2160"/>
+        </w:tabs>
+        <w:ind w:left="2160" w:hanging="360"/>
+      </w:pPr>
+    </w:lvl>
+    <w:lvl w:ilvl="3" w:tentative="1">
+      <w:start w:val="1"/>
+      <w:numFmt w:val="decimal"/>
+      <w:lvlText w:val="%4."/>
+      <w:lvlJc w:val="left"/>
+      <w:pPr>
+        <w:tabs>
+          <w:tab w:val="num" w:pos="2880"/>
+        </w:tabs>
+        <w:ind w:left="2880" w:hanging="360"/>
+      </w:pPr>
+    </w:lvl>
+    <w:lvl w:ilvl="4" w:tentative="1">
+      <w:start w:val="1"/>
+      <w:numFmt w:val="decimal"/>
+      <w:lvlText w:val="%5."/>
+      <w:lvlJc w:val="left"/>
+      <w:pPr>
+        <w:tabs>
+          <w:tab w:val="num" w:pos="3600"/>
+        </w:tabs>
+        <w:ind w:left="3600" w:hanging="360"/>
+      </w:pPr>
+    </w:lvl>
+    <w:lvl w:ilvl="5" w:tentative="1">
+      <w:start w:val="1"/>
+      <w:numFmt w:val="decimal"/>
+      <w:lvlText w:val="%6."/>
+      <w:lvlJc w:val="left"/>
+      <w:pPr>
+        <w:tabs>
+          <w:tab w:val="num" w:pos="4320"/>
+        </w:tabs>
+        <w:ind w:left="4320" w:hanging="360"/>
+      </w:pPr>
+    </w:lvl>
+    <w:lvl w:ilvl="6" w:tentative="1">
+      <w:start w:val="1"/>
+      <w:numFmt w:val="decimal"/>
+      <w:lvlText w:val="%7."/>
+      <w:lvlJc w:val="left"/>
+      <w:pPr>
+        <w:tabs>
+          <w:tab w:val="num" w:pos="5040"/>
+        </w:tabs>
+        <w:ind w:left="5040" w:hanging="360"/>
+      </w:pPr>
+    </w:lvl>
+    <w:lvl w:ilvl="7" w:tentative="1">
+      <w:start w:val="1"/>
+      <w:numFmt w:val="decimal"/>
+      <w:lvlText w:val="%8."/>
+      <w:lvlJc w:val="left"/>
+      <w:pPr>
+        <w:tabs>
+          <w:tab w:val="num" w:pos="5760"/>
+        </w:tabs>
+        <w:ind w:left="5760" w:hanging="360"/>
+      </w:pPr>
+    </w:lvl>
+    <w:lvl w:ilvl="8" w:tentative="1">
+      <w:start w:val="1"/>
+      <w:numFmt w:val="decimal"/>
+      <w:lvlText w:val="%9."/>
+      <w:lvlJc w:val="left"/>
+      <w:pPr>
+        <w:tabs>
+          <w:tab w:val="num" w:pos="6480"/>
+        </w:tabs>
+        <w:ind w:left="6480" w:hanging="360"/>
+      </w:pPr>
+    </w:lvl>
+  </w:abstractNum>
+  <w:abstractNum w:abstractNumId="10">
     <w:nsid w:val="35B80CC8"/>
     <w:multiLevelType w:val="hybridMultilevel"/>
     <w:tmpl w:val="2EDAA960"/>
@@ -18123,7 +18482,7 @@
       </w:rPr>
     </w:lvl>
   </w:abstractNum>
-  <w:abstractNum w:abstractNumId="8">
+  <w:abstractNum w:abstractNumId="11">
     <w:nsid w:val="38BF259D"/>
     <w:multiLevelType w:val="multilevel"/>
     <w:tmpl w:val="84BEF58A"/>
@@ -18236,7 +18595,7 @@
       </w:pPr>
     </w:lvl>
   </w:abstractNum>
-  <w:abstractNum w:abstractNumId="9">
+  <w:abstractNum w:abstractNumId="12">
     <w:nsid w:val="527B046F"/>
     <w:multiLevelType w:val="hybridMultilevel"/>
     <w:tmpl w:val="94D2E5AC"/>
@@ -18322,7 +18681,7 @@
       </w:pPr>
     </w:lvl>
   </w:abstractNum>
-  <w:abstractNum w:abstractNumId="10">
+  <w:abstractNum w:abstractNumId="13">
     <w:nsid w:val="55642215"/>
     <w:multiLevelType w:val="hybridMultilevel"/>
     <w:tmpl w:val="68A26A0A"/>
@@ -18408,7 +18767,7 @@
       </w:pPr>
     </w:lvl>
   </w:abstractNum>
-  <w:abstractNum w:abstractNumId="11">
+  <w:abstractNum w:abstractNumId="14">
     <w:nsid w:val="5E3F5855"/>
     <w:multiLevelType w:val="multilevel"/>
     <w:tmpl w:val="09FC5EAE"/>
@@ -18521,7 +18880,7 @@
       </w:pPr>
     </w:lvl>
   </w:abstractNum>
-  <w:abstractNum w:abstractNumId="12">
+  <w:abstractNum w:abstractNumId="15">
     <w:nsid w:val="60AE453B"/>
     <w:multiLevelType w:val="multilevel"/>
     <w:tmpl w:val="66D20924"/>
@@ -18634,7 +18993,7 @@
       </w:pPr>
     </w:lvl>
   </w:abstractNum>
-  <w:abstractNum w:abstractNumId="13">
+  <w:abstractNum w:abstractNumId="16">
     <w:nsid w:val="65302231"/>
     <w:multiLevelType w:val="hybridMultilevel"/>
     <w:tmpl w:val="22CC4484"/>
@@ -18747,7 +19106,7 @@
       </w:rPr>
     </w:lvl>
   </w:abstractNum>
-  <w:abstractNum w:abstractNumId="14">
+  <w:abstractNum w:abstractNumId="17">
     <w:nsid w:val="786A4217"/>
     <w:multiLevelType w:val="hybridMultilevel"/>
     <w:tmpl w:val="5F941C8A"/>
@@ -18860,7 +19219,7 @@
       </w:rPr>
     </w:lvl>
   </w:abstractNum>
-  <w:abstractNum w:abstractNumId="15">
+  <w:abstractNum w:abstractNumId="18">
     <w:nsid w:val="7C9F24FF"/>
     <w:multiLevelType w:val="hybridMultilevel"/>
     <w:tmpl w:val="13FC16D6"/>
@@ -18973,7 +19332,7 @@
       </w:rPr>
     </w:lvl>
   </w:abstractNum>
-  <w:abstractNum w:abstractNumId="16">
+  <w:abstractNum w:abstractNumId="19">
     <w:nsid w:val="7F663294"/>
     <w:multiLevelType w:val="hybridMultilevel"/>
     <w:tmpl w:val="1E68F3CE"/>
@@ -19087,55 +19446,64 @@
     </w:lvl>
   </w:abstractNum>
   <w:num w:numId="1">
-    <w:abstractNumId w:val="1"/>
+    <w:abstractNumId w:val="3"/>
   </w:num>
   <w:num w:numId="2">
-    <w:abstractNumId w:val="4"/>
+    <w:abstractNumId w:val="6"/>
   </w:num>
   <w:num w:numId="3">
-    <w:abstractNumId w:val="3"/>
+    <w:abstractNumId w:val="5"/>
   </w:num>
   <w:num w:numId="4">
-    <w:abstractNumId w:val="6"/>
+    <w:abstractNumId w:val="8"/>
   </w:num>
   <w:num w:numId="5">
-    <w:abstractNumId w:val="10"/>
+    <w:abstractNumId w:val="13"/>
   </w:num>
   <w:num w:numId="6">
     <w:abstractNumId w:val="0"/>
   </w:num>
   <w:num w:numId="7">
+    <w:abstractNumId w:val="10"/>
+  </w:num>
+  <w:num w:numId="8">
+    <w:abstractNumId w:val="16"/>
+  </w:num>
+  <w:num w:numId="9">
+    <w:abstractNumId w:val="19"/>
+  </w:num>
+  <w:num w:numId="10">
+    <w:abstractNumId w:val="18"/>
+  </w:num>
+  <w:num w:numId="11">
+    <w:abstractNumId w:val="12"/>
+  </w:num>
+  <w:num w:numId="12">
+    <w:abstractNumId w:val="4"/>
+  </w:num>
+  <w:num w:numId="13">
     <w:abstractNumId w:val="7"/>
   </w:num>
-  <w:num w:numId="8">
-    <w:abstractNumId w:val="13"/>
+  <w:num w:numId="14">
+    <w:abstractNumId w:val="11"/>
   </w:num>
-  <w:num w:numId="9">
-    <w:abstractNumId w:val="16"/>
-  </w:num>
-  <w:num w:numId="10">
+  <w:num w:numId="15">
     <w:abstractNumId w:val="15"/>
   </w:num>
-  <w:num w:numId="11">
-    <w:abstractNumId w:val="9"/>
+  <w:num w:numId="16">
+    <w:abstractNumId w:val="14"/>
   </w:num>
-  <w:num w:numId="12">
+  <w:num w:numId="17">
+    <w:abstractNumId w:val="17"/>
+  </w:num>
+  <w:num w:numId="18">
     <w:abstractNumId w:val="2"/>
   </w:num>
-  <w:num w:numId="13">
-    <w:abstractNumId w:val="5"/>
+  <w:num w:numId="19">
+    <w:abstractNumId w:val="1"/>
   </w:num>
-  <w:num w:numId="14">
-    <w:abstractNumId w:val="8"/>
-  </w:num>
-  <w:num w:numId="15">
-    <w:abstractNumId w:val="12"/>
-  </w:num>
-  <w:num w:numId="16">
-    <w:abstractNumId w:val="11"/>
-  </w:num>
-  <w:num w:numId="17">
-    <w:abstractNumId w:val="14"/>
+  <w:num w:numId="20">
+    <w:abstractNumId w:val="9"/>
   </w:num>
 </w:numbering>
 </file>
@@ -19990,7 +20358,7 @@
 </file>
 
 <file path=customXml/itemProps1.xml><?xml version="1.0" encoding="utf-8"?>
-<ds:datastoreItem xmlns:ds="http://schemas.openxmlformats.org/officeDocument/2006/customXml" ds:itemID="{71E352CD-4B03-491F-A160-35FC7BA27366}">
+<ds:datastoreItem xmlns:ds="http://schemas.openxmlformats.org/officeDocument/2006/customXml" ds:itemID="{26AA8659-BDF2-4BE4-82EB-AEBB5DA51CBD}">
   <ds:schemaRefs>
     <ds:schemaRef ds:uri="http://schemas.openxmlformats.org/officeDocument/2006/bibliography"/>
   </ds:schemaRefs>

</xml_diff>

<commit_message>
Updated SimPyLCHowTo and readme.rst 4
</commit_message>
<xml_diff>
--- a/SimPyLC/simpylc_howto.docx
+++ b/SimPyLC/simpylc_howto.docx
@@ -2718,7 +2718,13 @@
         <w:rPr>
           <w:color w:val="000000"/>
         </w:rPr>
-        <w:t>Type </w:t>
+        <w:t>Type</w:t>
+      </w:r>
+      <w:r>
+        <w:rPr>
+          <w:color w:val="000000"/>
+        </w:rPr>
+        <w:t xml:space="preserve"> </w:t>
       </w:r>
       <w:proofErr w:type="spellStart"/>
       <w:r>
@@ -2868,7 +2874,14 @@
           <w:color w:val="000000"/>
           <w:lang w:val="en-US"/>
         </w:rPr>
-        <w:t>Type </w:t>
+        <w:t>Type</w:t>
+      </w:r>
+      <w:r>
+        <w:rPr>
+          <w:color w:val="000000"/>
+          <w:lang w:val="en-US"/>
+        </w:rPr>
+        <w:t xml:space="preserve"> </w:t>
       </w:r>
       <w:r>
         <w:rPr>
@@ -2940,7 +2953,14 @@
           <w:color w:val="000000"/>
           <w:lang w:val="en-US"/>
         </w:rPr>
-        <w:t>freeglut</w:t>
+        <w:t>FreeG</w:t>
+      </w:r>
+      <w:r>
+        <w:rPr>
+          <w:color w:val="000000"/>
+          <w:lang w:val="en-US"/>
+        </w:rPr>
+        <w:t>lut</w:t>
       </w:r>
       <w:proofErr w:type="spellEnd"/>
       <w:r>
@@ -3233,7 +3253,17 @@
         <w:rPr>
           <w:color w:val="000000"/>
         </w:rPr>
-        <w:t>Type </w:t>
+        <w:t>Type</w:t>
+      </w:r>
+      <w:r>
+        <w:rPr>
+          <w:rStyle w:val="HTMLCode"/>
+          <w:rFonts w:eastAsiaTheme="minorHAnsi"/>
+          <w:color w:val="000000"/>
+          <w:sz w:val="22"/>
+          <w:szCs w:val="22"/>
+        </w:rPr>
+        <w:t xml:space="preserve"> </w:t>
       </w:r>
       <w:proofErr w:type="spellStart"/>
       <w:r>
@@ -3383,7 +3413,14 @@
           <w:color w:val="000000"/>
           <w:lang w:val="en-US"/>
         </w:rPr>
-        <w:t>Type </w:t>
+        <w:t>Type</w:t>
+      </w:r>
+      <w:r>
+        <w:rPr>
+          <w:color w:val="000000"/>
+          <w:lang w:val="en-US"/>
+        </w:rPr>
+        <w:t xml:space="preserve"> </w:t>
       </w:r>
       <w:r>
         <w:rPr>
@@ -3455,7 +3492,14 @@
           <w:color w:val="000000"/>
           <w:lang w:val="en-US"/>
         </w:rPr>
-        <w:t>freeglut</w:t>
+        <w:t>FreeG</w:t>
+      </w:r>
+      <w:r>
+        <w:rPr>
+          <w:color w:val="000000"/>
+          <w:lang w:val="en-US"/>
+        </w:rPr>
+        <w:t>lut</w:t>
       </w:r>
       <w:proofErr w:type="spellEnd"/>
       <w:r>
@@ -3744,7 +3788,13 @@
         <w:rPr>
           <w:color w:val="000000"/>
         </w:rPr>
-        <w:t>Type </w:t>
+        <w:t>Type</w:t>
+      </w:r>
+      <w:r>
+        <w:rPr>
+          <w:color w:val="000000"/>
+        </w:rPr>
+        <w:t xml:space="preserve"> </w:t>
       </w:r>
       <w:proofErr w:type="spellStart"/>
       <w:r>
@@ -3818,7 +3868,13 @@
         <w:rPr>
           <w:color w:val="000000"/>
         </w:rPr>
-        <w:t>Type </w:t>
+        <w:t>Type</w:t>
+      </w:r>
+      <w:r>
+        <w:rPr>
+          <w:color w:val="000000"/>
+        </w:rPr>
+        <w:t xml:space="preserve"> </w:t>
       </w:r>
       <w:proofErr w:type="spellStart"/>
       <w:r>
@@ -4001,7 +4057,19 @@
         <w:rPr>
           <w:color w:val="000000"/>
         </w:rPr>
-        <w:t>Type </w:t>
+        <w:t>Type</w:t>
+      </w:r>
+      <w:r>
+        <w:rPr>
+          <w:color w:val="000000"/>
+        </w:rPr>
+        <w:t>:</w:t>
+      </w:r>
+      <w:r>
+        <w:rPr>
+          <w:color w:val="000000"/>
+        </w:rPr>
+        <w:t> </w:t>
       </w:r>
       <w:proofErr w:type="spellStart"/>
       <w:r>
@@ -4028,33 +4096,21 @@
       <w:proofErr w:type="spellStart"/>
       <w:r>
         <w:rPr>
-          <w:rStyle w:val="HTMLCode"/>
-          <w:rFonts w:eastAsiaTheme="minorHAnsi"/>
-          <w:color w:val="000000"/>
-          <w:sz w:val="22"/>
-          <w:szCs w:val="22"/>
+          <w:lang w:val="en-US"/>
         </w:rPr>
         <w:t>install</w:t>
       </w:r>
       <w:proofErr w:type="spellEnd"/>
       <w:r>
         <w:rPr>
-          <w:rStyle w:val="HTMLCode"/>
-          <w:rFonts w:eastAsiaTheme="minorHAnsi"/>
-          <w:color w:val="000000"/>
-          <w:sz w:val="22"/>
-          <w:szCs w:val="22"/>
+          <w:lang w:val="en-US"/>
         </w:rPr>
         <w:t xml:space="preserve"> </w:t>
       </w:r>
       <w:proofErr w:type="spellStart"/>
       <w:r>
         <w:rPr>
-          <w:rStyle w:val="HTMLCode"/>
-          <w:rFonts w:eastAsiaTheme="minorHAnsi"/>
-          <w:color w:val="000000"/>
-          <w:sz w:val="22"/>
-          <w:szCs w:val="22"/>
+          <w:lang w:val="en-US"/>
         </w:rPr>
         <w:t>freeglut</w:t>
       </w:r>
@@ -4104,6 +4160,158 @@
           <w:t>https://www.xquartz.org</w:t>
         </w:r>
       </w:hyperlink>
+    </w:p>
+    <w:p>
+      <w:pPr>
+        <w:numPr>
+          <w:ilvl w:val="0"/>
+          <w:numId w:val="20"/>
+        </w:numPr>
+        <w:spacing w:before="100" w:beforeAutospacing="1" w:after="100" w:afterAutospacing="1" w:line="240" w:lineRule="auto"/>
+        <w:rPr>
+          <w:rFonts w:ascii="Courier New" w:hAnsi="Courier New" w:cs="Courier New"/>
+          <w:color w:val="000000"/>
+          <w:lang w:val="en-US"/>
+        </w:rPr>
+      </w:pPr>
+      <w:r>
+        <w:rPr>
+          <w:lang w:val="en-US"/>
+        </w:rPr>
+        <w:t xml:space="preserve">If during use the message </w:t>
+      </w:r>
+      <w:r>
+        <w:rPr>
+          <w:rFonts w:ascii="Courier New" w:hAnsi="Courier New" w:cs="Courier New"/>
+          <w:lang w:val="en-US"/>
+        </w:rPr>
+        <w:t xml:space="preserve">No matching </w:t>
+      </w:r>
+      <w:proofErr w:type="spellStart"/>
+      <w:r>
+        <w:rPr>
+          <w:rFonts w:ascii="Courier New" w:hAnsi="Courier New" w:cs="Courier New"/>
+          <w:lang w:val="en-US"/>
+        </w:rPr>
+        <w:t>pixe</w:t>
+      </w:r>
+      <w:r>
+        <w:rPr>
+          <w:rFonts w:ascii="Courier New" w:hAnsi="Courier New" w:cs="Courier New"/>
+          <w:lang w:val="en-US"/>
+        </w:rPr>
+        <w:t>lformats</w:t>
+      </w:r>
+      <w:proofErr w:type="spellEnd"/>
+      <w:r>
+        <w:rPr>
+          <w:rFonts w:ascii="Courier New" w:hAnsi="Courier New" w:cs="Courier New"/>
+          <w:lang w:val="en-US"/>
+        </w:rPr>
+        <w:t xml:space="preserve"> </w:t>
+      </w:r>
+      <w:r>
+        <w:rPr>
+          <w:rFonts w:ascii="Courier New" w:hAnsi="Courier New" w:cs="Courier New"/>
+          <w:lang w:val="en-US"/>
+        </w:rPr>
+        <w:t>found</w:t>
+      </w:r>
+      <w:r>
+        <w:rPr>
+          <w:rFonts w:cstheme="minorHAnsi"/>
+          <w:lang w:val="en-US"/>
+        </w:rPr>
+        <w:t xml:space="preserve"> is displayed</w:t>
+      </w:r>
+      <w:r>
+        <w:rPr>
+          <w:rFonts w:cstheme="minorHAnsi"/>
+          <w:color w:val="000000"/>
+          <w:lang w:val="en-US"/>
+        </w:rPr>
+        <w:t xml:space="preserve"> </w:t>
+      </w:r>
+      <w:r>
+        <w:rPr>
+          <w:lang w:val="en-US"/>
+        </w:rPr>
+        <w:t>then type</w:t>
+      </w:r>
+      <w:r>
+        <w:rPr>
+          <w:lang w:val="en-US"/>
+        </w:rPr>
+        <w:t xml:space="preserve"> </w:t>
+      </w:r>
+      <w:r>
+        <w:rPr>
+          <w:rFonts w:ascii="Courier New" w:hAnsi="Courier New" w:cs="Courier New"/>
+          <w:iCs/>
+          <w:color w:val="000000"/>
+          <w:bdr w:val="none" w:sz="0" w:space="0" w:color="auto" w:frame="1"/>
+          <w:shd w:val="clear" w:color="auto" w:fill="FFFFFF"/>
+          <w:lang w:val="en-US"/>
+        </w:rPr>
+        <w:t>export LIBGL_ALLOW_SOFTWARE=</w:t>
+      </w:r>
+      <w:r>
+        <w:rPr>
+          <w:rFonts w:ascii="Courier New" w:hAnsi="Courier New" w:cs="Courier New"/>
+          <w:iCs/>
+          <w:color w:val="000000"/>
+          <w:bdr w:val="none" w:sz="0" w:space="0" w:color="auto" w:frame="1"/>
+          <w:shd w:val="clear" w:color="auto" w:fill="FFFFFF"/>
+          <w:lang w:val="en-US"/>
+        </w:rPr>
+        <w:t xml:space="preserve">1 </w:t>
+      </w:r>
+      <w:r>
+        <w:rPr>
+          <w:rFonts w:cstheme="minorHAnsi"/>
+          <w:iCs/>
+          <w:color w:val="000000"/>
+          <w:bdr w:val="none" w:sz="0" w:space="0" w:color="auto" w:frame="1"/>
+          <w:shd w:val="clear" w:color="auto" w:fill="FFFFFF"/>
+          <w:lang w:val="en-US"/>
+        </w:rPr>
+        <w:t>prior to</w:t>
+      </w:r>
+      <w:r>
+        <w:rPr>
+          <w:rFonts w:cstheme="minorHAnsi"/>
+          <w:iCs/>
+          <w:color w:val="000000"/>
+          <w:bdr w:val="none" w:sz="0" w:space="0" w:color="auto" w:frame="1"/>
+          <w:shd w:val="clear" w:color="auto" w:fill="FFFFFF"/>
+          <w:lang w:val="en-US"/>
+        </w:rPr>
+        <w:t xml:space="preserve"> starting </w:t>
+      </w:r>
+      <w:proofErr w:type="spellStart"/>
+      <w:r>
+        <w:rPr>
+          <w:rFonts w:cstheme="minorHAnsi"/>
+          <w:iCs/>
+          <w:color w:val="000000"/>
+          <w:bdr w:val="none" w:sz="0" w:space="0" w:color="auto" w:frame="1"/>
+          <w:shd w:val="clear" w:color="auto" w:fill="FFFFFF"/>
+          <w:lang w:val="en-US"/>
+        </w:rPr>
+        <w:t>SimPyLC</w:t>
+      </w:r>
+      <w:proofErr w:type="spellEnd"/>
+      <w:r>
+        <w:rPr>
+          <w:rFonts w:cstheme="minorHAnsi"/>
+          <w:iCs/>
+          <w:color w:val="000000"/>
+          <w:bdr w:val="none" w:sz="0" w:space="0" w:color="auto" w:frame="1"/>
+          <w:shd w:val="clear" w:color="auto" w:fill="FFFFFF"/>
+          <w:lang w:val="en-US"/>
+        </w:rPr>
+        <w:t>, or adapt this environment variable permanently.</w:t>
+      </w:r>
     </w:p>
     <w:p>
       <w:pPr>
@@ -20358,7 +20566,7 @@
 </file>
 
 <file path=customXml/itemProps1.xml><?xml version="1.0" encoding="utf-8"?>
-<ds:datastoreItem xmlns:ds="http://schemas.openxmlformats.org/officeDocument/2006/customXml" ds:itemID="{26AA8659-BDF2-4BE4-82EB-AEBB5DA51CBD}">
+<ds:datastoreItem xmlns:ds="http://schemas.openxmlformats.org/officeDocument/2006/customXml" ds:itemID="{18057E23-29BB-44C4-91B7-9081513283C8}">
   <ds:schemaRefs>
     <ds:schemaRef ds:uri="http://schemas.openxmlformats.org/officeDocument/2006/bibliography"/>
   </ds:schemaRefs>

</xml_diff>